<commit_message>
Se agregan nuevos comandos
</commit_message>
<xml_diff>
--- a/Comandos-git.docx
+++ b/Comandos-git.docx
@@ -179,27 +179,9 @@
           <w:bottom w:val="dashSmallGap" w:sz="4" w:space="1" w:color="auto"/>
           <w:right w:val="dashSmallGap" w:sz="4" w:space="4" w:color="auto"/>
         </w:pBdr>
-        <w:rPr>
-          <w:lang w:val="en-US"/>
-        </w:rPr>
-      </w:pPr>
-      <w:r>
-        <w:rPr>
-          <w:lang w:val="en-US"/>
-        </w:rPr>
-        <w:t xml:space="preserve">~$ </w:t>
-      </w:r>
-      <w:r>
-        <w:rPr>
-          <w:lang w:val="en-US"/>
-        </w:rPr>
-        <w:t>git config –global/local us</w:t>
-      </w:r>
-      <w:r>
-        <w:rPr>
-          <w:lang w:val="en-US"/>
-        </w:rPr>
-        <w:t>er.name “Jhon Doe”</w:t>
+      </w:pPr>
+      <w:r>
+        <w:t>~$ git config –global/local user.name “Jhon Doe”</w:t>
       </w:r>
     </w:p>
     <w:p>
@@ -315,31 +297,7 @@
         <w:rPr>
           <w:lang w:val="en-US"/>
         </w:rPr>
-        <w:t>er.</w:t>
-      </w:r>
-      <w:r>
-        <w:rPr>
-          <w:lang w:val="en-US"/>
-        </w:rPr>
-        <w:t>mail</w:t>
-      </w:r>
-      <w:r>
-        <w:rPr>
-          <w:lang w:val="en-US"/>
-        </w:rPr>
-        <w:t xml:space="preserve"> “</w:t>
-      </w:r>
-      <w:r>
-        <w:rPr>
-          <w:lang w:val="en-US"/>
-        </w:rPr>
-        <w:t>test@correo.com</w:t>
-      </w:r>
-      <w:r>
-        <w:rPr>
-          <w:lang w:val="en-US"/>
-        </w:rPr>
-        <w:t>”</w:t>
+        <w:t>er.mail “test@correo.com”</w:t>
       </w:r>
     </w:p>
     <w:p>
@@ -434,19 +392,7 @@
         <w:rPr>
           <w:rFonts w:ascii="Consolas" w:hAnsi="Consolas"/>
         </w:rPr>
-        <w:t xml:space="preserve">de </w:t>
-      </w:r>
-      <w:r>
-        <w:rPr>
-          <w:rFonts w:ascii="Consolas" w:hAnsi="Consolas"/>
-        </w:rPr>
-        <w:t xml:space="preserve">tus </w:t>
-      </w:r>
-      <w:r>
-        <w:rPr>
-          <w:rFonts w:ascii="Consolas" w:hAnsi="Consolas"/>
-        </w:rPr>
-        <w:t>proyectos git y github</w:t>
+        <w:t>de tus proyectos git y github</w:t>
       </w:r>
     </w:p>
     <w:p>
@@ -479,13 +425,7 @@
         <w:rPr>
           <w:lang w:val="en-US"/>
         </w:rPr>
-        <w:t>er.</w:t>
-      </w:r>
-      <w:r>
-        <w:rPr>
-          <w:lang w:val="en-US"/>
-        </w:rPr>
-        <w:t>name/user.mail</w:t>
+        <w:t>er.name/user.mail</w:t>
       </w:r>
     </w:p>
     <w:p>
@@ -697,13 +637,7 @@
         <w:rPr>
           <w:lang w:val="en-US"/>
         </w:rPr>
-        <w:t xml:space="preserve">~$ git </w:t>
-      </w:r>
-      <w:r>
-        <w:rPr>
-          <w:lang w:val="en-US"/>
-        </w:rPr>
-        <w:t>config – global init.d</w:t>
+        <w:t>~$ git config – global init.d</w:t>
       </w:r>
       <w:r>
         <w:rPr>
@@ -981,19 +915,7 @@
         <w:rPr>
           <w:rFonts w:ascii="Consolas" w:hAnsi="Consolas"/>
         </w:rPr>
-        <w:t xml:space="preserve"> </w:t>
-      </w:r>
-      <w:r>
-        <w:rPr>
-          <w:rFonts w:ascii="Consolas" w:hAnsi="Consolas"/>
-        </w:rPr>
-        <w:t>a</w:t>
-      </w:r>
-      <w:r>
-        <w:rPr>
-          <w:rFonts w:ascii="Consolas" w:hAnsi="Consolas"/>
-        </w:rPr>
-        <w:t>rea</w:t>
+        <w:t xml:space="preserve"> area</w:t>
       </w:r>
     </w:p>
     <w:p>
@@ -1027,25 +949,7 @@
         <w:rPr>
           <w:rFonts w:ascii="Consolas" w:hAnsi="Consolas"/>
         </w:rPr>
-        <w:t xml:space="preserve"> </w:t>
-      </w:r>
-      <w:r>
-        <w:rPr>
-          <w:rFonts w:ascii="Consolas" w:hAnsi="Consolas"/>
-        </w:rPr>
-        <w:t>Todo</w:t>
-      </w:r>
-      <w:r>
-        <w:rPr>
-          <w:rFonts w:ascii="Consolas" w:hAnsi="Consolas"/>
-        </w:rPr>
-        <w:t xml:space="preserve">s los archivos que estén en esta área pasan al </w:t>
-      </w:r>
-      <w:r>
-        <w:rPr>
-          <w:rFonts w:ascii="Consolas" w:hAnsi="Consolas"/>
-        </w:rPr>
-        <w:t xml:space="preserve">estado de </w:t>
+        <w:t xml:space="preserve"> Todos los archivos que estén en esta área pasan al estado de </w:t>
       </w:r>
       <w:r>
         <w:rPr>
@@ -1207,37 +1111,7 @@
         <w:rPr>
           <w:rFonts w:ascii="Consolas" w:hAnsi="Consolas"/>
         </w:rPr>
-        <w:t xml:space="preserve">Es la parte más importante y en ella están todos los archivos con su histórico de cambios. Esta área es la que se clona. </w:t>
-      </w:r>
-      <w:r>
-        <w:rPr>
-          <w:rFonts w:ascii="Consolas" w:hAnsi="Consolas"/>
-        </w:rPr>
-        <w:t>Todo</w:t>
-      </w:r>
-      <w:r>
-        <w:rPr>
-          <w:rFonts w:ascii="Consolas" w:hAnsi="Consolas"/>
-        </w:rPr>
-        <w:t xml:space="preserve">s los archivos </w:t>
-      </w:r>
-      <w:r>
-        <w:rPr>
-          <w:rFonts w:ascii="Consolas" w:hAnsi="Consolas"/>
-        </w:rPr>
-        <w:t xml:space="preserve">que </w:t>
-      </w:r>
-      <w:r>
-        <w:rPr>
-          <w:rFonts w:ascii="Consolas" w:hAnsi="Consolas"/>
-        </w:rPr>
-        <w:t xml:space="preserve">estén en esta área pasan al </w:t>
-      </w:r>
-      <w:r>
-        <w:rPr>
-          <w:rFonts w:ascii="Consolas" w:hAnsi="Consolas"/>
-        </w:rPr>
-        <w:t xml:space="preserve">estado de </w:t>
+        <w:t xml:space="preserve">Es la parte más importante y en ella están todos los archivos con su histórico de cambios. Esta área es la que se clona. Todos los archivos que estén en esta área pasan al estado de </w:t>
       </w:r>
       <w:r>
         <w:rPr>
@@ -1337,10 +1211,7 @@
         </w:pBdr>
       </w:pPr>
       <w:r>
-        <w:t xml:space="preserve">~$ </w:t>
-      </w:r>
-      <w:r>
-        <w:t>git status</w:t>
+        <w:t>~$ git status</w:t>
       </w:r>
     </w:p>
     <w:p>
@@ -1438,10 +1309,7 @@
         </w:pBdr>
       </w:pPr>
       <w:r>
-        <w:t xml:space="preserve">~$ git </w:t>
-      </w:r>
-      <w:r>
-        <w:t>add nombre_archivo.txt</w:t>
+        <w:t>~$ git add nombre_archivo.txt</w:t>
       </w:r>
     </w:p>
     <w:p>
@@ -1557,10 +1425,7 @@
         </w:pBdr>
       </w:pPr>
       <w:r>
-        <w:t xml:space="preserve">~$ git add </w:t>
-      </w:r>
-      <w:r>
-        <w:t>.</w:t>
+        <w:t>~$ git add .</w:t>
       </w:r>
     </w:p>
     <w:p>
@@ -1655,19 +1520,7 @@
         <w:rPr>
           <w:rFonts w:ascii="Consolas" w:hAnsi="Consolas"/>
         </w:rPr>
-        <w:t>el área de preparación o staging area para ser incluido</w:t>
-      </w:r>
-      <w:r>
-        <w:rPr>
-          <w:rFonts w:ascii="Consolas" w:hAnsi="Consolas"/>
-        </w:rPr>
-        <w:t>s</w:t>
-      </w:r>
-      <w:r>
-        <w:rPr>
-          <w:rFonts w:ascii="Consolas" w:hAnsi="Consolas"/>
-        </w:rPr>
-        <w:t xml:space="preserve"> en el próximo commit. </w:t>
+        <w:t xml:space="preserve">el área de preparación o staging area para ser incluidos en el próximo commit. </w:t>
       </w:r>
     </w:p>
     <w:p>
@@ -1694,13 +1547,7 @@
         <w:rPr>
           <w:lang w:val="en-US"/>
         </w:rPr>
-        <w:t xml:space="preserve">~$ git </w:t>
-      </w:r>
-      <w:r>
-        <w:rPr>
-          <w:lang w:val="en-US"/>
-        </w:rPr>
-        <w:t>rm –cached nombre_archivo.txt</w:t>
+        <w:t>~$ git rm –cached nombre_archivo.txt</w:t>
       </w:r>
     </w:p>
     <w:p>
@@ -1804,68 +1651,328 @@
         </w:pBdr>
       </w:pPr>
       <w:r>
+        <w:t>~$ git log</w:t>
+      </w:r>
+    </w:p>
+    <w:p>
+      <w:pPr>
+        <w:spacing w:after="0"/>
+        <w:rPr>
+          <w:rFonts w:ascii="Consolas" w:hAnsi="Consolas"/>
+        </w:rPr>
+      </w:pPr>
+      <w:r>
+        <w:rPr>
+          <w:rFonts w:ascii="Consolas" w:hAnsi="Consolas"/>
+        </w:rPr>
+        <w:t>Muestra todos l</w:t>
+      </w:r>
+      <w:r>
+        <w:rPr>
+          <w:rFonts w:ascii="Consolas" w:hAnsi="Consolas"/>
+        </w:rPr>
+        <w:t>os commit del respositorio.</w:t>
+      </w:r>
+    </w:p>
+    <w:p>
+      <w:pPr>
+        <w:spacing w:after="0"/>
+        <w:rPr>
+          <w:rFonts w:ascii="Consolas" w:hAnsi="Consolas"/>
+        </w:rPr>
+      </w:pPr>
+    </w:p>
+    <w:p>
+      <w:pPr>
+        <w:spacing w:after="0"/>
+        <w:rPr>
+          <w:rFonts w:ascii="Consolas" w:hAnsi="Consolas"/>
+        </w:rPr>
+      </w:pPr>
+    </w:p>
+    <w:p>
+      <w:pPr>
+        <w:spacing w:after="0"/>
+        <w:rPr>
+          <w:rFonts w:ascii="Consolas" w:hAnsi="Consolas"/>
+        </w:rPr>
+      </w:pPr>
+    </w:p>
+    <w:p>
+      <w:pPr>
+        <w:spacing w:after="0"/>
+        <w:rPr>
+          <w:rFonts w:ascii="Consolas" w:hAnsi="Consolas"/>
+        </w:rPr>
+      </w:pPr>
+      <w:r>
+        <w:rPr>
+          <w:noProof/>
+        </w:rPr>
+        <w:lastRenderedPageBreak/>
+        <w:drawing>
+          <wp:anchor distT="0" distB="0" distL="114300" distR="114300" simplePos="0" relativeHeight="251721216" behindDoc="0" locked="0" layoutInCell="1" allowOverlap="1" wp14:anchorId="39BCCD37" wp14:editId="40B5FA8D">
+            <wp:simplePos x="0" y="0"/>
+            <wp:positionH relativeFrom="column">
+              <wp:posOffset>2990850</wp:posOffset>
+            </wp:positionH>
+            <wp:positionV relativeFrom="paragraph">
+              <wp:posOffset>-57150</wp:posOffset>
+            </wp:positionV>
+            <wp:extent cx="304800" cy="304800"/>
+            <wp:effectExtent l="0" t="0" r="0" b="0"/>
+            <wp:wrapNone/>
+            <wp:docPr id="27" name="Gráfico 27" descr="Diseño web contorno"/>
+            <wp:cNvGraphicFramePr>
+              <a:graphicFrameLocks xmlns:a="http://schemas.openxmlformats.org/drawingml/2006/main" noChangeAspect="1"/>
+            </wp:cNvGraphicFramePr>
+            <a:graphic xmlns:a="http://schemas.openxmlformats.org/drawingml/2006/main">
+              <a:graphicData uri="http://schemas.openxmlformats.org/drawingml/2006/picture">
+                <pic:pic xmlns:pic="http://schemas.openxmlformats.org/drawingml/2006/picture">
+                  <pic:nvPicPr>
+                    <pic:cNvPr id="1" name="Gráfico 1" descr="Diseño web contorno"/>
+                    <pic:cNvPicPr/>
+                  </pic:nvPicPr>
+                  <pic:blipFill>
+                    <a:blip r:embed="rId6" cstate="print">
+                      <a:extLst>
+                        <a:ext uri="{28A0092B-C50C-407E-A947-70E740481C1C}">
+                          <a14:useLocalDpi xmlns:a14="http://schemas.microsoft.com/office/drawing/2010/main" val="0"/>
+                        </a:ext>
+                        <a:ext uri="{96DAC541-7B7A-43D3-8B79-37D633B846F1}">
+                          <asvg:svgBlip xmlns:asvg="http://schemas.microsoft.com/office/drawing/2016/SVG/main" r:embed="rId7"/>
+                        </a:ext>
+                      </a:extLst>
+                    </a:blip>
+                    <a:stretch>
+                      <a:fillRect/>
+                    </a:stretch>
+                  </pic:blipFill>
+                  <pic:spPr>
+                    <a:xfrm>
+                      <a:off x="0" y="0"/>
+                      <a:ext cx="304800" cy="304800"/>
+                    </a:xfrm>
+                    <a:prstGeom prst="rect">
+                      <a:avLst/>
+                    </a:prstGeom>
+                  </pic:spPr>
+                </pic:pic>
+              </a:graphicData>
+            </a:graphic>
+            <wp14:sizeRelH relativeFrom="page">
+              <wp14:pctWidth>0</wp14:pctWidth>
+            </wp14:sizeRelH>
+            <wp14:sizeRelV relativeFrom="page">
+              <wp14:pctHeight>0</wp14:pctHeight>
+            </wp14:sizeRelV>
+          </wp:anchor>
+        </w:drawing>
+      </w:r>
+    </w:p>
+    <w:p>
+      <w:pPr>
+        <w:pBdr>
+          <w:top w:val="dashSmallGap" w:sz="4" w:space="1" w:color="auto"/>
+          <w:left w:val="dashSmallGap" w:sz="4" w:space="4" w:color="auto"/>
+          <w:bottom w:val="dashSmallGap" w:sz="4" w:space="1" w:color="auto"/>
+          <w:right w:val="dashSmallGap" w:sz="4" w:space="4" w:color="auto"/>
+        </w:pBdr>
+      </w:pPr>
+      <w:r>
         <w:t xml:space="preserve">~$ git </w:t>
       </w:r>
       <w:r>
         <w:t>log</w:t>
       </w:r>
-    </w:p>
-    <w:p>
-      <w:pPr>
-        <w:spacing w:after="0"/>
-        <w:rPr>
-          <w:rFonts w:ascii="Consolas" w:hAnsi="Consolas"/>
-        </w:rPr>
-      </w:pPr>
-      <w:r>
-        <w:rPr>
-          <w:rFonts w:ascii="Consolas" w:hAnsi="Consolas"/>
-        </w:rPr>
-        <w:t>Muestra todos l</w:t>
-      </w:r>
-      <w:r>
-        <w:rPr>
-          <w:rFonts w:ascii="Consolas" w:hAnsi="Consolas"/>
-        </w:rPr>
-        <w:t>os commit del respositorio.</w:t>
-      </w:r>
-    </w:p>
-    <w:p>
-      <w:pPr>
-        <w:spacing w:after="0"/>
-        <w:rPr>
-          <w:rFonts w:ascii="Consolas" w:hAnsi="Consolas"/>
-        </w:rPr>
-      </w:pPr>
-    </w:p>
-    <w:p>
-      <w:pPr>
-        <w:spacing w:after="0"/>
-        <w:rPr>
-          <w:rFonts w:ascii="Consolas" w:hAnsi="Consolas"/>
-        </w:rPr>
-      </w:pPr>
-    </w:p>
-    <w:p>
-      <w:pPr>
-        <w:spacing w:after="0"/>
-        <w:rPr>
-          <w:rFonts w:ascii="Consolas" w:hAnsi="Consolas"/>
-        </w:rPr>
-      </w:pPr>
-    </w:p>
-    <w:p>
-      <w:pPr>
-        <w:spacing w:after="0"/>
-        <w:rPr>
-          <w:rFonts w:ascii="Consolas" w:hAnsi="Consolas"/>
-        </w:rPr>
-      </w:pPr>
+      <w:r>
+        <w:t xml:space="preserve"> -</w:t>
+      </w:r>
+      <w:r>
+        <w:t>-oneline</w:t>
+      </w:r>
+    </w:p>
+    <w:p>
+      <w:pPr>
+        <w:spacing w:after="0"/>
+        <w:rPr>
+          <w:rFonts w:ascii="Consolas" w:hAnsi="Consolas"/>
+        </w:rPr>
+      </w:pPr>
+      <w:r>
+        <w:rPr>
+          <w:rFonts w:ascii="Consolas" w:hAnsi="Consolas"/>
+        </w:rPr>
+        <w:t>Muestra resultado de los commit en una sola línea.</w:t>
+      </w:r>
       <w:r>
         <w:rPr>
           <w:noProof/>
         </w:rPr>
-        <w:lastRenderedPageBreak/>
+        <w:t xml:space="preserve"> </w:t>
+      </w:r>
+    </w:p>
+    <w:p>
+      <w:pPr>
+        <w:spacing w:after="0"/>
+        <w:rPr>
+          <w:rFonts w:ascii="Consolas" w:hAnsi="Consolas"/>
+        </w:rPr>
+      </w:pPr>
+      <w:r>
+        <w:rPr>
+          <w:noProof/>
+        </w:rPr>
+        <w:drawing>
+          <wp:anchor distT="0" distB="0" distL="114300" distR="114300" simplePos="0" relativeHeight="251723264" behindDoc="0" locked="0" layoutInCell="1" allowOverlap="1" wp14:anchorId="1967BF3A" wp14:editId="37E7B0D0">
+            <wp:simplePos x="0" y="0"/>
+            <wp:positionH relativeFrom="column">
+              <wp:posOffset>3000375</wp:posOffset>
+            </wp:positionH>
+            <wp:positionV relativeFrom="paragraph">
+              <wp:posOffset>109220</wp:posOffset>
+            </wp:positionV>
+            <wp:extent cx="304800" cy="304800"/>
+            <wp:effectExtent l="0" t="0" r="0" b="0"/>
+            <wp:wrapNone/>
+            <wp:docPr id="28" name="Gráfico 28" descr="Diseño web contorno"/>
+            <wp:cNvGraphicFramePr>
+              <a:graphicFrameLocks xmlns:a="http://schemas.openxmlformats.org/drawingml/2006/main" noChangeAspect="1"/>
+            </wp:cNvGraphicFramePr>
+            <a:graphic xmlns:a="http://schemas.openxmlformats.org/drawingml/2006/main">
+              <a:graphicData uri="http://schemas.openxmlformats.org/drawingml/2006/picture">
+                <pic:pic xmlns:pic="http://schemas.openxmlformats.org/drawingml/2006/picture">
+                  <pic:nvPicPr>
+                    <pic:cNvPr id="1" name="Gráfico 1" descr="Diseño web contorno"/>
+                    <pic:cNvPicPr/>
+                  </pic:nvPicPr>
+                  <pic:blipFill>
+                    <a:blip r:embed="rId6" cstate="print">
+                      <a:extLst>
+                        <a:ext uri="{28A0092B-C50C-407E-A947-70E740481C1C}">
+                          <a14:useLocalDpi xmlns:a14="http://schemas.microsoft.com/office/drawing/2010/main" val="0"/>
+                        </a:ext>
+                        <a:ext uri="{96DAC541-7B7A-43D3-8B79-37D633B846F1}">
+                          <asvg:svgBlip xmlns:asvg="http://schemas.microsoft.com/office/drawing/2016/SVG/main" r:embed="rId7"/>
+                        </a:ext>
+                      </a:extLst>
+                    </a:blip>
+                    <a:stretch>
+                      <a:fillRect/>
+                    </a:stretch>
+                  </pic:blipFill>
+                  <pic:spPr>
+                    <a:xfrm>
+                      <a:off x="0" y="0"/>
+                      <a:ext cx="304800" cy="304800"/>
+                    </a:xfrm>
+                    <a:prstGeom prst="rect">
+                      <a:avLst/>
+                    </a:prstGeom>
+                  </pic:spPr>
+                </pic:pic>
+              </a:graphicData>
+            </a:graphic>
+            <wp14:sizeRelH relativeFrom="page">
+              <wp14:pctWidth>0</wp14:pctWidth>
+            </wp14:sizeRelH>
+            <wp14:sizeRelV relativeFrom="page">
+              <wp14:pctHeight>0</wp14:pctHeight>
+            </wp14:sizeRelV>
+          </wp:anchor>
+        </w:drawing>
+      </w:r>
+    </w:p>
+    <w:p>
+      <w:pPr>
+        <w:spacing w:after="0"/>
+        <w:rPr>
+          <w:rFonts w:ascii="Consolas" w:hAnsi="Consolas"/>
+        </w:rPr>
+      </w:pPr>
+    </w:p>
+    <w:p>
+      <w:pPr>
+        <w:pBdr>
+          <w:top w:val="dashSmallGap" w:sz="4" w:space="1" w:color="auto"/>
+          <w:left w:val="dashSmallGap" w:sz="4" w:space="4" w:color="auto"/>
+          <w:bottom w:val="dashSmallGap" w:sz="4" w:space="1" w:color="auto"/>
+          <w:right w:val="dashSmallGap" w:sz="4" w:space="4" w:color="auto"/>
+        </w:pBdr>
+      </w:pPr>
+      <w:r>
+        <w:t xml:space="preserve">~$ git </w:t>
+      </w:r>
+      <w:r>
+        <w:t>log</w:t>
+      </w:r>
+      <w:r>
+        <w:t xml:space="preserve"> -</w:t>
+      </w:r>
+      <w:r>
+        <w:t>-</w:t>
+      </w:r>
+      <w:r>
+        <w:t>p</w:t>
+      </w:r>
+    </w:p>
+    <w:p>
+      <w:pPr>
+        <w:spacing w:after="0"/>
+        <w:rPr>
+          <w:rFonts w:ascii="Consolas" w:hAnsi="Consolas"/>
+        </w:rPr>
+      </w:pPr>
+      <w:r>
+        <w:rPr>
+          <w:rFonts w:ascii="Consolas" w:hAnsi="Consolas"/>
+        </w:rPr>
+        <w:t xml:space="preserve">Muestra los commit con las diferencias </w:t>
+      </w:r>
+      <w:r>
+        <w:rPr>
+          <w:rFonts w:ascii="Consolas" w:hAnsi="Consolas"/>
+        </w:rPr>
+        <w:t>en</w:t>
+      </w:r>
+      <w:r>
+        <w:rPr>
+          <w:rFonts w:ascii="Consolas" w:hAnsi="Consolas"/>
+        </w:rPr>
+        <w:t xml:space="preserve"> los cambios </w:t>
+      </w:r>
+      <w:r>
+        <w:rPr>
+          <w:rFonts w:ascii="Consolas" w:hAnsi="Consolas"/>
+        </w:rPr>
+        <w:t>de</w:t>
+      </w:r>
+      <w:r>
+        <w:rPr>
+          <w:rFonts w:ascii="Consolas" w:hAnsi="Consolas"/>
+        </w:rPr>
+        <w:t xml:space="preserve"> los archivos.</w:t>
+      </w:r>
+    </w:p>
+    <w:p>
+      <w:pPr>
+        <w:spacing w:after="0"/>
+        <w:rPr>
+          <w:rFonts w:ascii="Consolas" w:hAnsi="Consolas"/>
+        </w:rPr>
+      </w:pPr>
+    </w:p>
+    <w:p>
+      <w:pPr>
+        <w:spacing w:after="0"/>
+        <w:rPr>
+          <w:rFonts w:ascii="Consolas" w:hAnsi="Consolas"/>
+        </w:rPr>
+      </w:pPr>
+      <w:r>
+        <w:rPr>
+          <w:noProof/>
+        </w:rPr>
         <w:drawing>
           <wp:anchor distT="0" distB="0" distL="114300" distR="114300" simplePos="0" relativeHeight="251696640" behindDoc="0" locked="0" layoutInCell="1" allowOverlap="1" wp14:anchorId="3BB667A2" wp14:editId="24C0F030">
             <wp:simplePos x="0" y="0"/>
@@ -1944,10 +2051,7 @@
         </w:pBdr>
       </w:pPr>
       <w:r>
-        <w:t xml:space="preserve">~$ git </w:t>
-      </w:r>
-      <w:r>
-        <w:t xml:space="preserve">commit -m “aquí pones </w:t>
+        <w:t xml:space="preserve">~$ git commit -m “aquí pones </w:t>
       </w:r>
       <w:r>
         <w:t>e</w:t>
@@ -2171,19 +2275,7 @@
         <w:rPr>
           <w:lang w:val="en-US"/>
         </w:rPr>
-        <w:t xml:space="preserve">~$ git </w:t>
-      </w:r>
-      <w:r>
-        <w:rPr>
-          <w:lang w:val="en-US"/>
-        </w:rPr>
-        <w:t>config –global core.editor “code --wait”</w:t>
-      </w:r>
-      <w:r>
-        <w:rPr>
-          <w:lang w:val="en-US"/>
-        </w:rPr>
-        <w:t xml:space="preserve"> </w:t>
+        <w:t xml:space="preserve">~$ git config –global core.editor “code --wait” </w:t>
       </w:r>
     </w:p>
     <w:p>
@@ -2295,13 +2387,7 @@
         </w:pBdr>
       </w:pPr>
       <w:r>
-        <w:t xml:space="preserve">~$ git </w:t>
-      </w:r>
-      <w:r>
-        <w:t>commit --amend</w:t>
-      </w:r>
-      <w:r>
-        <w:t xml:space="preserve"> </w:t>
+        <w:t xml:space="preserve">~$ git commit --amend </w:t>
       </w:r>
     </w:p>
     <w:p>
@@ -2459,7 +2545,13 @@
         <w:rPr>
           <w:rFonts w:ascii="Consolas" w:hAnsi="Consolas"/>
         </w:rPr>
-        <w:t>eliminar el commit que se especifica en ~1 (en este caso el último commit). Este cambio logra retroceder el estado del archivo a el working directory o primer área donde podemos hacer cambios.</w:t>
+        <w:t xml:space="preserve">eliminar el commit que se especifica en ~1 (en este caso el último </w:t>
+      </w:r>
+      <w:r>
+        <w:rPr>
+          <w:rFonts w:ascii="Consolas" w:hAnsi="Consolas"/>
+        </w:rPr>
+        <w:t>commit). Este cambio logra retroceder el estado del archivo a el working directory o primer área donde podemos hacer cambios.</w:t>
       </w:r>
       <w:r>
         <w:rPr>
@@ -2693,21 +2785,9 @@
           <w:bottom w:val="dashSmallGap" w:sz="4" w:space="1" w:color="auto"/>
           <w:right w:val="dashSmallGap" w:sz="4" w:space="4" w:color="auto"/>
         </w:pBdr>
-        <w:rPr>
-          <w:lang w:val="en-US"/>
-        </w:rPr>
-      </w:pPr>
-      <w:r>
-        <w:rPr>
-          <w:lang w:val="en-US"/>
-        </w:rPr>
-        <w:t xml:space="preserve">~$ git </w:t>
-      </w:r>
-      <w:r>
-        <w:rPr>
-          <w:lang w:val="en-US"/>
-        </w:rPr>
-        <w:t>branch nombre-rama</w:t>
+      </w:pPr>
+      <w:r>
+        <w:t>~$ git branch nombre-rama</w:t>
       </w:r>
     </w:p>
     <w:p>
@@ -2915,21 +2995,9 @@
           <w:bottom w:val="dashSmallGap" w:sz="4" w:space="1" w:color="auto"/>
           <w:right w:val="dashSmallGap" w:sz="4" w:space="4" w:color="auto"/>
         </w:pBdr>
-        <w:rPr>
-          <w:lang w:val="en-US"/>
-        </w:rPr>
-      </w:pPr>
-      <w:r>
-        <w:rPr>
-          <w:lang w:val="en-US"/>
-        </w:rPr>
-        <w:t xml:space="preserve">~$ git </w:t>
-      </w:r>
-      <w:r>
-        <w:rPr>
-          <w:lang w:val="en-US"/>
-        </w:rPr>
-        <w:t>checkout nombre-rama</w:t>
+      </w:pPr>
+      <w:r>
+        <w:t>~$ git checkout nombre-rama</w:t>
       </w:r>
     </w:p>
     <w:p>
@@ -3033,27 +3101,9 @@
           <w:bottom w:val="dashSmallGap" w:sz="4" w:space="1" w:color="auto"/>
           <w:right w:val="dashSmallGap" w:sz="4" w:space="4" w:color="auto"/>
         </w:pBdr>
-        <w:rPr>
-          <w:lang w:val="en-US"/>
-        </w:rPr>
-      </w:pPr>
-      <w:r>
-        <w:rPr>
-          <w:lang w:val="en-US"/>
-        </w:rPr>
-        <w:t>~$ git checkout</w:t>
-      </w:r>
-      <w:r>
-        <w:rPr>
-          <w:lang w:val="en-US"/>
-        </w:rPr>
-        <w:t xml:space="preserve"> -b</w:t>
-      </w:r>
-      <w:r>
-        <w:rPr>
-          <w:lang w:val="en-US"/>
-        </w:rPr>
-        <w:t xml:space="preserve"> nombre-rama</w:t>
+      </w:pPr>
+      <w:r>
+        <w:t>~$ git checkout -b nombre-rama</w:t>
       </w:r>
     </w:p>
     <w:p>
@@ -3157,19 +3207,7 @@
         </w:pBdr>
       </w:pPr>
       <w:r>
-        <w:t xml:space="preserve">~$ git </w:t>
-      </w:r>
-      <w:r>
-        <w:t>branch -m</w:t>
-      </w:r>
-      <w:r>
-        <w:t xml:space="preserve"> </w:t>
-      </w:r>
-      <w:r>
-        <w:t>nuevo-</w:t>
-      </w:r>
-      <w:r>
-        <w:t>nombre-rama</w:t>
+        <w:t>~$ git branch -m nuevo-nombre-rama</w:t>
       </w:r>
     </w:p>
     <w:p>
@@ -3333,6 +3371,7 @@
         <w:rPr>
           <w:rFonts w:ascii="Consolas" w:hAnsi="Consolas"/>
         </w:rPr>
+        <w:lastRenderedPageBreak/>
         <w:t>Permite eliminar ramas locales. No debes estar ubicado en ella.</w:t>
       </w:r>
     </w:p>

</xml_diff>

<commit_message>
Nuevos comandos para el archivo
</commit_message>
<xml_diff>
--- a/Comandos-git.docx
+++ b/Comandos-git.docx
@@ -1910,10 +1910,7 @@
         <w:t xml:space="preserve"> -</w:t>
       </w:r>
       <w:r>
-        <w:t>-</w:t>
-      </w:r>
-      <w:r>
-        <w:t>p</w:t>
+        <w:t>-p</w:t>
       </w:r>
     </w:p>
     <w:p>
@@ -3222,7 +3219,7 @@
           <w:noProof/>
         </w:rPr>
         <w:drawing>
-          <wp:anchor distT="0" distB="0" distL="114300" distR="114300" simplePos="0" relativeHeight="251719168" behindDoc="0" locked="0" layoutInCell="1" allowOverlap="1" wp14:anchorId="0780E856" wp14:editId="1BBB1DE3">
+          <wp:anchor distT="0" distB="0" distL="114300" distR="114300" simplePos="0" relativeHeight="251719168" behindDoc="0" locked="0" layoutInCell="1" allowOverlap="1" wp14:anchorId="0780E856" wp14:editId="3B3FD435">
             <wp:simplePos x="0" y="0"/>
             <wp:positionH relativeFrom="column">
               <wp:posOffset>2990850</wp:posOffset>
@@ -3332,6 +3329,69 @@
           <w:rFonts w:ascii="Consolas" w:hAnsi="Consolas"/>
         </w:rPr>
       </w:pPr>
+      <w:r>
+        <w:rPr>
+          <w:noProof/>
+        </w:rPr>
+        <w:drawing>
+          <wp:anchor distT="0" distB="0" distL="114300" distR="114300" simplePos="0" relativeHeight="251725312" behindDoc="0" locked="0" layoutInCell="1" allowOverlap="1" wp14:anchorId="25248CEA" wp14:editId="3DEB174F">
+            <wp:simplePos x="0" y="0"/>
+            <wp:positionH relativeFrom="column">
+              <wp:posOffset>2994660</wp:posOffset>
+            </wp:positionH>
+            <wp:positionV relativeFrom="paragraph">
+              <wp:posOffset>103505</wp:posOffset>
+            </wp:positionV>
+            <wp:extent cx="304800" cy="304800"/>
+            <wp:effectExtent l="0" t="0" r="0" b="0"/>
+            <wp:wrapNone/>
+            <wp:docPr id="29" name="Gráfico 29" descr="Diseño web contorno"/>
+            <wp:cNvGraphicFramePr>
+              <a:graphicFrameLocks xmlns:a="http://schemas.openxmlformats.org/drawingml/2006/main" noChangeAspect="1"/>
+            </wp:cNvGraphicFramePr>
+            <a:graphic xmlns:a="http://schemas.openxmlformats.org/drawingml/2006/main">
+              <a:graphicData uri="http://schemas.openxmlformats.org/drawingml/2006/picture">
+                <pic:pic xmlns:pic="http://schemas.openxmlformats.org/drawingml/2006/picture">
+                  <pic:nvPicPr>
+                    <pic:cNvPr id="1" name="Gráfico 1" descr="Diseño web contorno"/>
+                    <pic:cNvPicPr/>
+                  </pic:nvPicPr>
+                  <pic:blipFill>
+                    <a:blip r:embed="rId6" cstate="print">
+                      <a:extLst>
+                        <a:ext uri="{28A0092B-C50C-407E-A947-70E740481C1C}">
+                          <a14:useLocalDpi xmlns:a14="http://schemas.microsoft.com/office/drawing/2010/main" val="0"/>
+                        </a:ext>
+                        <a:ext uri="{96DAC541-7B7A-43D3-8B79-37D633B846F1}">
+                          <asvg:svgBlip xmlns:asvg="http://schemas.microsoft.com/office/drawing/2016/SVG/main" r:embed="rId7"/>
+                        </a:ext>
+                      </a:extLst>
+                    </a:blip>
+                    <a:stretch>
+                      <a:fillRect/>
+                    </a:stretch>
+                  </pic:blipFill>
+                  <pic:spPr>
+                    <a:xfrm>
+                      <a:off x="0" y="0"/>
+                      <a:ext cx="304800" cy="304800"/>
+                    </a:xfrm>
+                    <a:prstGeom prst="rect">
+                      <a:avLst/>
+                    </a:prstGeom>
+                  </pic:spPr>
+                </pic:pic>
+              </a:graphicData>
+            </a:graphic>
+            <wp14:sizeRelH relativeFrom="page">
+              <wp14:pctWidth>0</wp14:pctWidth>
+            </wp14:sizeRelH>
+            <wp14:sizeRelV relativeFrom="page">
+              <wp14:pctHeight>0</wp14:pctHeight>
+            </wp14:sizeRelV>
+          </wp:anchor>
+        </w:drawing>
+      </w:r>
     </w:p>
     <w:p>
       <w:pPr>
@@ -3373,6 +3433,142 @@
         </w:rPr>
         <w:lastRenderedPageBreak/>
         <w:t>Permite eliminar ramas locales. No debes estar ubicado en ella.</w:t>
+      </w:r>
+    </w:p>
+    <w:p>
+      <w:pPr>
+        <w:spacing w:after="0"/>
+        <w:rPr>
+          <w:rFonts w:ascii="Consolas" w:hAnsi="Consolas"/>
+        </w:rPr>
+      </w:pPr>
+      <w:r>
+        <w:rPr>
+          <w:noProof/>
+        </w:rPr>
+        <w:drawing>
+          <wp:anchor distT="0" distB="0" distL="114300" distR="114300" simplePos="0" relativeHeight="251727360" behindDoc="0" locked="0" layoutInCell="1" allowOverlap="1" wp14:anchorId="29F90332" wp14:editId="1AEDD48A">
+            <wp:simplePos x="0" y="0"/>
+            <wp:positionH relativeFrom="column">
+              <wp:posOffset>2990850</wp:posOffset>
+            </wp:positionH>
+            <wp:positionV relativeFrom="paragraph">
+              <wp:posOffset>94615</wp:posOffset>
+            </wp:positionV>
+            <wp:extent cx="304800" cy="304800"/>
+            <wp:effectExtent l="0" t="0" r="0" b="0"/>
+            <wp:wrapNone/>
+            <wp:docPr id="30" name="Gráfico 30" descr="Diseño web contorno"/>
+            <wp:cNvGraphicFramePr>
+              <a:graphicFrameLocks xmlns:a="http://schemas.openxmlformats.org/drawingml/2006/main" noChangeAspect="1"/>
+            </wp:cNvGraphicFramePr>
+            <a:graphic xmlns:a="http://schemas.openxmlformats.org/drawingml/2006/main">
+              <a:graphicData uri="http://schemas.openxmlformats.org/drawingml/2006/picture">
+                <pic:pic xmlns:pic="http://schemas.openxmlformats.org/drawingml/2006/picture">
+                  <pic:nvPicPr>
+                    <pic:cNvPr id="1" name="Gráfico 1" descr="Diseño web contorno"/>
+                    <pic:cNvPicPr/>
+                  </pic:nvPicPr>
+                  <pic:blipFill>
+                    <a:blip r:embed="rId6" cstate="print">
+                      <a:extLst>
+                        <a:ext uri="{28A0092B-C50C-407E-A947-70E740481C1C}">
+                          <a14:useLocalDpi xmlns:a14="http://schemas.microsoft.com/office/drawing/2010/main" val="0"/>
+                        </a:ext>
+                        <a:ext uri="{96DAC541-7B7A-43D3-8B79-37D633B846F1}">
+                          <asvg:svgBlip xmlns:asvg="http://schemas.microsoft.com/office/drawing/2016/SVG/main" r:embed="rId7"/>
+                        </a:ext>
+                      </a:extLst>
+                    </a:blip>
+                    <a:stretch>
+                      <a:fillRect/>
+                    </a:stretch>
+                  </pic:blipFill>
+                  <pic:spPr>
+                    <a:xfrm>
+                      <a:off x="0" y="0"/>
+                      <a:ext cx="304800" cy="304800"/>
+                    </a:xfrm>
+                    <a:prstGeom prst="rect">
+                      <a:avLst/>
+                    </a:prstGeom>
+                  </pic:spPr>
+                </pic:pic>
+              </a:graphicData>
+            </a:graphic>
+            <wp14:sizeRelH relativeFrom="page">
+              <wp14:pctWidth>0</wp14:pctWidth>
+            </wp14:sizeRelH>
+            <wp14:sizeRelV relativeFrom="page">
+              <wp14:pctHeight>0</wp14:pctHeight>
+            </wp14:sizeRelV>
+          </wp:anchor>
+        </w:drawing>
+      </w:r>
+    </w:p>
+    <w:p>
+      <w:pPr>
+        <w:spacing w:after="0"/>
+        <w:rPr>
+          <w:rFonts w:ascii="Consolas" w:hAnsi="Consolas"/>
+        </w:rPr>
+      </w:pPr>
+    </w:p>
+    <w:p>
+      <w:pPr>
+        <w:pBdr>
+          <w:top w:val="dashSmallGap" w:sz="4" w:space="1" w:color="auto"/>
+          <w:left w:val="dashSmallGap" w:sz="4" w:space="4" w:color="auto"/>
+          <w:bottom w:val="dashSmallGap" w:sz="4" w:space="1" w:color="auto"/>
+          <w:right w:val="dashSmallGap" w:sz="4" w:space="4" w:color="auto"/>
+        </w:pBdr>
+      </w:pPr>
+      <w:r>
+        <w:t xml:space="preserve">~$ git </w:t>
+      </w:r>
+      <w:r>
+        <w:t>merge</w:t>
+      </w:r>
+      <w:r>
+        <w:t xml:space="preserve"> nombre-rama</w:t>
+      </w:r>
+    </w:p>
+    <w:p>
+      <w:pPr>
+        <w:spacing w:after="0"/>
+        <w:rPr>
+          <w:rFonts w:ascii="Consolas" w:hAnsi="Consolas"/>
+        </w:rPr>
+      </w:pPr>
+      <w:r>
+        <w:rPr>
+          <w:rFonts w:ascii="Consolas" w:hAnsi="Consolas"/>
+        </w:rPr>
+        <w:t>Permite combinar cambios realizados en otra rama hacia la rama en la que te encuentras situado</w:t>
+      </w:r>
+      <w:r>
+        <w:rPr>
+          <w:rFonts w:ascii="Consolas" w:hAnsi="Consolas"/>
+        </w:rPr>
+        <w:t>(</w:t>
+      </w:r>
+      <w:r>
+        <w:rPr>
+          <w:rFonts w:ascii="Consolas" w:hAnsi="Consolas"/>
+        </w:rPr>
+        <w:t>Normalmente de donde se sacó la nueva rama</w:t>
+      </w:r>
+      <w:r>
+        <w:rPr>
+          <w:rFonts w:ascii="Consolas" w:hAnsi="Consolas"/>
+        </w:rPr>
+        <w:t>)</w:t>
+      </w:r>
+      <w:r>
+        <w:rPr>
+          <w:rFonts w:ascii="Consolas" w:hAnsi="Consolas"/>
+        </w:rPr>
+        <w:t>.</w:t>
       </w:r>
     </w:p>
     <w:sectPr>

</xml_diff>